<commit_message>
Cockroach node1, node2, node3 in same cluster and confirmed that these nodes help during failure, as they share similar data
</commit_message>
<xml_diff>
--- a/cockroachDB/cockroach 3 nodes.docx
+++ b/cockroachDB/cockroach 3 nodes.docx
@@ -250,8 +250,18 @@
     <w:p>
       <w:r>
         <w:lastRenderedPageBreak/>
-        <w:t>Use oic :</w:t>
-      </w:r>
+        <w:t xml:space="preserve">Use </w:t>
+      </w:r>
+      <w:proofErr w:type="spellStart"/>
+      <w:proofErr w:type="gramStart"/>
+      <w:r>
+        <w:t>oic</w:t>
+      </w:r>
+      <w:proofErr w:type="spellEnd"/>
+      <w:r>
+        <w:t xml:space="preserve"> :</w:t>
+      </w:r>
+      <w:proofErr w:type="gramEnd"/>
     </w:p>
     <w:p>
       <w:r>
@@ -628,8 +638,13 @@
     </w:p>
     <w:p>
       <w:r>
-        <w:t>docker rm Sandesh_Cockroachdb</w:t>
-      </w:r>
+        <w:t xml:space="preserve">docker rm </w:t>
+      </w:r>
+      <w:proofErr w:type="spellStart"/>
+      <w:r>
+        <w:t>Sandesh_Cockroachdb</w:t>
+      </w:r>
+      <w:proofErr w:type="spellEnd"/>
     </w:p>
     <w:p>
       <w:r>
@@ -768,7 +783,15 @@
         <w:t>“</w:t>
       </w:r>
       <w:r>
-        <w:t>D:\Github\Advanced-Database\node1:/cockroach/cockroach-data</w:t>
+        <w:t>D:\</w:t>
+      </w:r>
+      <w:proofErr w:type="spellStart"/>
+      <w:r>
+        <w:t>Github</w:t>
+      </w:r>
+      <w:proofErr w:type="spellEnd"/>
+      <w:r>
+        <w:t>\Advanced-Database\node1:/cockroach/cockroach-data</w:t>
       </w:r>
       <w:r>
         <w:t>”</w:t>
@@ -776,9 +799,40 @@
       <w:r>
         <w:t xml:space="preserve"> </w:t>
       </w:r>
+      <w:proofErr w:type="spellStart"/>
       <w:r>
         <w:lastRenderedPageBreak/>
-        <w:t>cockroachdb/cockroach:latest start --insecure --advertise-addr=node1:26257 --http-addr=0.0.0.0:8080 --join=node1:26257,node2:26257,node3:26257</w:t>
+        <w:t>cockroachdb</w:t>
+      </w:r>
+      <w:proofErr w:type="spellEnd"/>
+      <w:r>
+        <w:t>/</w:t>
+      </w:r>
+      <w:proofErr w:type="spellStart"/>
+      <w:proofErr w:type="gramStart"/>
+      <w:r>
+        <w:t>cockroach:latest</w:t>
+      </w:r>
+      <w:proofErr w:type="spellEnd"/>
+      <w:proofErr w:type="gramEnd"/>
+      <w:r>
+        <w:t xml:space="preserve"> start --insecure --advertise-</w:t>
+      </w:r>
+      <w:proofErr w:type="spellStart"/>
+      <w:r>
+        <w:t>addr</w:t>
+      </w:r>
+      <w:proofErr w:type="spellEnd"/>
+      <w:r>
+        <w:t>=node1:26257 --http-</w:t>
+      </w:r>
+      <w:proofErr w:type="spellStart"/>
+      <w:r>
+        <w:t>addr</w:t>
+      </w:r>
+      <w:proofErr w:type="spellEnd"/>
+      <w:r>
+        <w:t>=0.0.0.0:8080 --join=node1:26257,node2:26257,node3:26257</w:t>
       </w:r>
     </w:p>
     <w:p>
@@ -850,7 +904,41 @@
     </w:p>
     <w:p>
       <w:r>
-        <w:t>docker run -d --name node2 --hostname node2 --net cockroach-net -p 26258:26257 -p 9091:8080 -v "D:\Github\Advanced-Database\node2:/cockroach/cockroach-data" cockroachdb/cockroach:latest start --insecure --advertise-addr=node2:26257 --http-addr=0.0.0.0:8080 --join=node1:26257,node2:26257,node3:26257</w:t>
+        <w:t xml:space="preserve">docker run -d --name node2 --hostname node2 --net cockroach-net -p 26258:26257 -p 9091:8080 -v "D:\Github\Advanced-Database\node2:/cockroach/cockroach-data" </w:t>
+      </w:r>
+      <w:proofErr w:type="spellStart"/>
+      <w:r>
+        <w:t>cockroachdb</w:t>
+      </w:r>
+      <w:proofErr w:type="spellEnd"/>
+      <w:r>
+        <w:t>/</w:t>
+      </w:r>
+      <w:proofErr w:type="spellStart"/>
+      <w:proofErr w:type="gramStart"/>
+      <w:r>
+        <w:t>cockroach:latest</w:t>
+      </w:r>
+      <w:proofErr w:type="spellEnd"/>
+      <w:proofErr w:type="gramEnd"/>
+      <w:r>
+        <w:t xml:space="preserve"> start --insecure --advertise-</w:t>
+      </w:r>
+      <w:proofErr w:type="spellStart"/>
+      <w:r>
+        <w:t>addr</w:t>
+      </w:r>
+      <w:proofErr w:type="spellEnd"/>
+      <w:r>
+        <w:t>=node2:26257 --http-</w:t>
+      </w:r>
+      <w:proofErr w:type="spellStart"/>
+      <w:r>
+        <w:t>addr</w:t>
+      </w:r>
+      <w:proofErr w:type="spellEnd"/>
+      <w:r>
+        <w:t>=0.0.0.0:8080 --join=node1:26257,node2:26257,node3:26257</w:t>
       </w:r>
     </w:p>
     <w:p>
@@ -914,7 +1002,41 @@
     </w:p>
     <w:p>
       <w:r>
-        <w:t>docker run -d --name node3 --hostname node3 --net cockroach-net -p 26259:26257 -p 9092:8080 -v "D:\Github\Advanced-Database\node3:/cockroach/cockroach-data" cockroachdb/cockroach:latest start --insecure --advertise-addr=node3:26257 --http-addr=0.0.0.0:8080 --join=node1:26257,node2:26257,node3:26257</w:t>
+        <w:t xml:space="preserve">docker run -d --name node3 --hostname node3 --net cockroach-net -p 26259:26257 -p 9092:8080 -v "D:\Github\Advanced-Database\node3:/cockroach/cockroach-data" </w:t>
+      </w:r>
+      <w:proofErr w:type="spellStart"/>
+      <w:r>
+        <w:t>cockroachdb</w:t>
+      </w:r>
+      <w:proofErr w:type="spellEnd"/>
+      <w:r>
+        <w:t>/</w:t>
+      </w:r>
+      <w:proofErr w:type="spellStart"/>
+      <w:proofErr w:type="gramStart"/>
+      <w:r>
+        <w:t>cockroach:latest</w:t>
+      </w:r>
+      <w:proofErr w:type="spellEnd"/>
+      <w:proofErr w:type="gramEnd"/>
+      <w:r>
+        <w:t xml:space="preserve"> start --insecure --advertise-</w:t>
+      </w:r>
+      <w:proofErr w:type="spellStart"/>
+      <w:r>
+        <w:t>addr</w:t>
+      </w:r>
+      <w:proofErr w:type="spellEnd"/>
+      <w:r>
+        <w:t>=node3:26257 --http-</w:t>
+      </w:r>
+      <w:proofErr w:type="spellStart"/>
+      <w:r>
+        <w:t>addr</w:t>
+      </w:r>
+      <w:proofErr w:type="spellEnd"/>
+      <w:r>
+        <w:t>=0.0.0.0:8080 --join=node1:26257,node2:26257,node3:26257</w:t>
       </w:r>
     </w:p>
     <w:p>
@@ -979,7 +1101,23 @@
     </w:p>
     <w:p>
       <w:r>
-        <w:t xml:space="preserve">docker exec -it node1 ./cockroach init </w:t>
+        <w:t>docker exec -it node</w:t>
+      </w:r>
+      <w:proofErr w:type="gramStart"/>
+      <w:r>
+        <w:t>1 .</w:t>
+      </w:r>
+      <w:proofErr w:type="gramEnd"/>
+      <w:r>
+        <w:t xml:space="preserve">/cockroach </w:t>
+      </w:r>
+      <w:proofErr w:type="spellStart"/>
+      <w:r>
+        <w:t>init</w:t>
+      </w:r>
+      <w:proofErr w:type="spellEnd"/>
+      <w:r>
+        <w:t xml:space="preserve"> </w:t>
       </w:r>
       <w:r>
         <w:t>–</w:t>
@@ -1248,8 +1386,11 @@
     </w:p>
     <w:p>
       <w:r>
+        <w:rPr>
+          <w:noProof/>
+        </w:rPr>
         <w:drawing>
-          <wp:inline distT="0" distB="0" distL="0" distR="0" wp14:anchorId="3D5495D3" wp14:editId="7D62C140">
+          <wp:inline distT="0" distB="0" distL="0" distR="0" wp14:anchorId="3D5495D3" wp14:editId="25CEBD67">
             <wp:extent cx="5274310" cy="1555750"/>
             <wp:effectExtent l="0" t="0" r="2540" b="6350"/>
             <wp:docPr id="2" name="Picture 2"/>
@@ -1264,7 +1405,19 @@
                     <pic:cNvPicPr/>
                   </pic:nvPicPr>
                   <pic:blipFill>
-                    <a:blip r:embed="rId43"/>
+                    <a:blip r:embed="rId43">
+                      <a:extLst>
+                        <a:ext uri="{BEBA8EAE-BF5A-486C-A8C5-ECC9F3942E4B}">
+                          <a14:imgProps xmlns:a14="http://schemas.microsoft.com/office/drawing/2010/main">
+                            <a14:imgLayer r:embed="rId44">
+                              <a14:imgEffect>
+                                <a14:sharpenSoften amount="50000"/>
+                              </a14:imgEffect>
+                            </a14:imgLayer>
+                          </a14:imgProps>
+                        </a:ext>
+                      </a:extLst>
+                    </a:blip>
                     <a:stretch>
                       <a:fillRect/>
                     </a:stretch>
@@ -1293,8 +1446,11 @@
     </w:p>
     <w:p>
       <w:r>
+        <w:rPr>
+          <w:noProof/>
+        </w:rPr>
         <w:drawing>
-          <wp:inline distT="0" distB="0" distL="0" distR="0" wp14:anchorId="0FC0452D" wp14:editId="407C4B1B">
+          <wp:inline distT="0" distB="0" distL="0" distR="0" wp14:anchorId="0FC0452D" wp14:editId="12E99390">
             <wp:extent cx="5274310" cy="1315720"/>
             <wp:effectExtent l="0" t="0" r="2540" b="0"/>
             <wp:docPr id="5" name="Picture 5"/>
@@ -1309,7 +1465,19 @@
                     <pic:cNvPicPr/>
                   </pic:nvPicPr>
                   <pic:blipFill>
-                    <a:blip r:embed="rId44"/>
+                    <a:blip r:embed="rId45">
+                      <a:extLst>
+                        <a:ext uri="{BEBA8EAE-BF5A-486C-A8C5-ECC9F3942E4B}">
+                          <a14:imgProps xmlns:a14="http://schemas.microsoft.com/office/drawing/2010/main">
+                            <a14:imgLayer r:embed="rId46">
+                              <a14:imgEffect>
+                                <a14:sharpenSoften amount="50000"/>
+                              </a14:imgEffect>
+                            </a14:imgLayer>
+                          </a14:imgProps>
+                        </a:ext>
+                      </a:extLst>
+                    </a:blip>
                     <a:stretch>
                       <a:fillRect/>
                     </a:stretch>
@@ -1318,6 +1486,254 @@
                     <a:xfrm>
                       <a:off x="0" y="0"/>
                       <a:ext cx="5274310" cy="1315720"/>
+                    </a:xfrm>
+                    <a:prstGeom prst="rect">
+                      <a:avLst/>
+                    </a:prstGeom>
+                  </pic:spPr>
+                </pic:pic>
+              </a:graphicData>
+            </a:graphic>
+          </wp:inline>
+        </w:drawing>
+      </w:r>
+    </w:p>
+    <w:p>
+      <w:pPr>
+        <w:widowControl/>
+        <w:autoSpaceDE/>
+        <w:autoSpaceDN/>
+        <w:spacing w:after="160" w:line="259" w:lineRule="auto"/>
+        <w:jc w:val="left"/>
+      </w:pPr>
+      <w:r>
+        <w:br w:type="page"/>
+      </w:r>
+    </w:p>
+    <w:p>
+      <w:r>
+        <w:lastRenderedPageBreak/>
+        <w:t>Create Database under node 1:</w:t>
+      </w:r>
+    </w:p>
+    <w:p>
+      <w:r>
+        <w:t xml:space="preserve">CREATE DATABASE </w:t>
+      </w:r>
+      <w:proofErr w:type="spellStart"/>
+      <w:r>
+        <w:t>oic</w:t>
+      </w:r>
+      <w:proofErr w:type="spellEnd"/>
+      <w:r>
+        <w:t>;</w:t>
+      </w:r>
+    </w:p>
+    <w:p>
+      <w:r>
+        <w:t xml:space="preserve">USE </w:t>
+      </w:r>
+      <w:proofErr w:type="spellStart"/>
+      <w:r>
+        <w:t>oic</w:t>
+      </w:r>
+      <w:proofErr w:type="spellEnd"/>
+      <w:r>
+        <w:t>;</w:t>
+      </w:r>
+    </w:p>
+    <w:p>
+      <w:r>
+        <w:t>CREATE TABLE student (</w:t>
+      </w:r>
+    </w:p>
+    <w:p>
+      <w:r>
+        <w:t xml:space="preserve">    name TEXT PRIMARY KEY,</w:t>
+      </w:r>
+    </w:p>
+    <w:p>
+      <w:r>
+        <w:t xml:space="preserve">    course TEXT,</w:t>
+      </w:r>
+    </w:p>
+    <w:p>
+      <w:r>
+        <w:t xml:space="preserve">    age INT</w:t>
+      </w:r>
+    </w:p>
+    <w:p>
+      <w:r>
+        <w:t>);</w:t>
+      </w:r>
+    </w:p>
+    <w:p/>
+    <w:p>
+      <w:r>
+        <w:t>Insert:</w:t>
+      </w:r>
+    </w:p>
+    <w:p>
+      <w:r>
+        <w:t>INSERT INTO student VALUES ('Sandesh', 'BSCCSIT', 23);</w:t>
+      </w:r>
+    </w:p>
+    <w:p/>
+    <w:p>
+      <w:r>
+        <w:t>View in node 1:</w:t>
+      </w:r>
+    </w:p>
+    <w:p>
+      <w:r>
+        <w:t xml:space="preserve"> </w:t>
+      </w:r>
+      <w:r>
+        <w:t>SELECT * FROM student;</w:t>
+      </w:r>
+    </w:p>
+    <w:p>
+      <w:r>
+        <w:drawing>
+          <wp:inline distT="0" distB="0" distL="0" distR="0" wp14:anchorId="1780A164" wp14:editId="6717B0E1">
+            <wp:extent cx="5274310" cy="3945255"/>
+            <wp:effectExtent l="0" t="0" r="2540" b="0"/>
+            <wp:docPr id="24" name="Picture 24"/>
+            <wp:cNvGraphicFramePr>
+              <a:graphicFrameLocks xmlns:a="http://schemas.openxmlformats.org/drawingml/2006/main" noChangeAspect="1"/>
+            </wp:cNvGraphicFramePr>
+            <a:graphic xmlns:a="http://schemas.openxmlformats.org/drawingml/2006/main">
+              <a:graphicData uri="http://schemas.openxmlformats.org/drawingml/2006/picture">
+                <pic:pic xmlns:pic="http://schemas.openxmlformats.org/drawingml/2006/picture">
+                  <pic:nvPicPr>
+                    <pic:cNvPr id="1" name=""/>
+                    <pic:cNvPicPr/>
+                  </pic:nvPicPr>
+                  <pic:blipFill>
+                    <a:blip r:embed="rId47">
+                      <a:extLst>
+                        <a:ext uri="{BEBA8EAE-BF5A-486C-A8C5-ECC9F3942E4B}">
+                          <a14:imgProps xmlns:a14="http://schemas.microsoft.com/office/drawing/2010/main">
+                            <a14:imgLayer r:embed="rId48">
+                              <a14:imgEffect>
+                                <a14:sharpenSoften amount="50000"/>
+                              </a14:imgEffect>
+                            </a14:imgLayer>
+                          </a14:imgProps>
+                        </a:ext>
+                      </a:extLst>
+                    </a:blip>
+                    <a:stretch>
+                      <a:fillRect/>
+                    </a:stretch>
+                  </pic:blipFill>
+                  <pic:spPr>
+                    <a:xfrm>
+                      <a:off x="0" y="0"/>
+                      <a:ext cx="5274310" cy="3945255"/>
+                    </a:xfrm>
+                    <a:prstGeom prst="rect">
+                      <a:avLst/>
+                    </a:prstGeom>
+                  </pic:spPr>
+                </pic:pic>
+              </a:graphicData>
+            </a:graphic>
+          </wp:inline>
+        </w:drawing>
+      </w:r>
+    </w:p>
+    <w:p/>
+    <w:p/>
+    <w:p/>
+    <w:p/>
+    <w:p>
+      <w:r>
+        <w:lastRenderedPageBreak/>
+        <w:t>Verify the database from node 3:</w:t>
+      </w:r>
+    </w:p>
+    <w:p>
+      <w:r>
+        <w:t>docker exec -it node</w:t>
+      </w:r>
+      <w:proofErr w:type="gramStart"/>
+      <w:r>
+        <w:t>3 .</w:t>
+      </w:r>
+      <w:proofErr w:type="gramEnd"/>
+      <w:r>
+        <w:t xml:space="preserve">/cockroach </w:t>
+      </w:r>
+      <w:proofErr w:type="spellStart"/>
+      <w:r>
+        <w:t>sql</w:t>
+      </w:r>
+      <w:proofErr w:type="spellEnd"/>
+      <w:r>
+        <w:t xml:space="preserve"> --insecure --host=node3:26257</w:t>
+      </w:r>
+    </w:p>
+    <w:p>
+      <w:r>
+        <w:t xml:space="preserve">USE </w:t>
+      </w:r>
+      <w:proofErr w:type="spellStart"/>
+      <w:r>
+        <w:t>oic</w:t>
+      </w:r>
+      <w:proofErr w:type="spellEnd"/>
+      <w:r>
+        <w:t>;</w:t>
+      </w:r>
+      <w:r>
+        <w:t xml:space="preserve"> </w:t>
+      </w:r>
+    </w:p>
+    <w:p>
+      <w:r>
+        <w:t>SELECT * FROM student;</w:t>
+      </w:r>
+    </w:p>
+    <w:p>
+      <w:r>
+        <w:drawing>
+          <wp:inline distT="0" distB="0" distL="0" distR="0" wp14:anchorId="51B12D15" wp14:editId="4FFAE45D">
+            <wp:extent cx="5274310" cy="2879090"/>
+            <wp:effectExtent l="0" t="0" r="2540" b="0"/>
+            <wp:docPr id="25" name="Picture 25"/>
+            <wp:cNvGraphicFramePr>
+              <a:graphicFrameLocks xmlns:a="http://schemas.openxmlformats.org/drawingml/2006/main" noChangeAspect="1"/>
+            </wp:cNvGraphicFramePr>
+            <a:graphic xmlns:a="http://schemas.openxmlformats.org/drawingml/2006/main">
+              <a:graphicData uri="http://schemas.openxmlformats.org/drawingml/2006/picture">
+                <pic:pic xmlns:pic="http://schemas.openxmlformats.org/drawingml/2006/picture">
+                  <pic:nvPicPr>
+                    <pic:cNvPr id="1" name=""/>
+                    <pic:cNvPicPr/>
+                  </pic:nvPicPr>
+                  <pic:blipFill>
+                    <a:blip r:embed="rId49">
+                      <a:extLst>
+                        <a:ext uri="{BEBA8EAE-BF5A-486C-A8C5-ECC9F3942E4B}">
+                          <a14:imgProps xmlns:a14="http://schemas.microsoft.com/office/drawing/2010/main">
+                            <a14:imgLayer r:embed="rId50">
+                              <a14:imgEffect>
+                                <a14:sharpenSoften amount="50000"/>
+                              </a14:imgEffect>
+                            </a14:imgLayer>
+                          </a14:imgProps>
+                        </a:ext>
+                      </a:extLst>
+                    </a:blip>
+                    <a:stretch>
+                      <a:fillRect/>
+                    </a:stretch>
+                  </pic:blipFill>
+                  <pic:spPr>
+                    <a:xfrm>
+                      <a:off x="0" y="0"/>
+                      <a:ext cx="5274310" cy="2879090"/>
                     </a:xfrm>
                     <a:prstGeom prst="rect">
                       <a:avLst/>

</xml_diff>